<commit_message>
refactor: update survey links docx
</commit_message>
<xml_diff>
--- a/Planning Stage/Survey Links.docx
+++ b/Planning Stage/Survey Links.docx
@@ -5,27 +5,212 @@
     <w:p>
       <w:pPr>
         <w:rPr>
+          <w:sz w:val="28"/>
+          <w:szCs w:val="28"/>
           <w:lang w:val="en-US"/>
         </w:rPr>
       </w:pPr>
       <w:r>
         <w:rPr>
+          <w:sz w:val="28"/>
+          <w:szCs w:val="28"/>
           <w:lang w:val="en-US"/>
         </w:rPr>
-        <w:t>User Feedback Form</w:t>
+        <w:t>Employers</w:t>
+      </w:r>
+      <w:r>
+        <w:rPr>
+          <w:sz w:val="28"/>
+          <w:szCs w:val="28"/>
+          <w:lang w:val="en-US"/>
+        </w:rPr>
+        <w:t xml:space="preserve"> Feedback Form</w:t>
       </w:r>
     </w:p>
     <w:p>
       <w:pPr>
         <w:rPr>
+          <w:lang w:val="en-US" w:bidi="si-LK"/>
+        </w:rPr>
+      </w:pPr>
+      <w:r>
+        <w:rPr>
+          <w:cs/>
+          <w:lang w:val="en-US" w:bidi="si-LK"/>
+        </w:rPr>
+        <w:t xml:space="preserve">විශ්වාසය හා ගුණාත්මකත්වය එකට මුණගැසෙන </w:t>
+      </w:r>
+      <w:r>
+        <w:rPr>
+          <w:rFonts w:asciiTheme="majorBidi" w:hAnsiTheme="majorBidi" w:cstheme="majorBidi" w:hint="cs"/>
+          <w:cs/>
+          <w:lang w:val="en-US" w:bidi="si-LK"/>
+        </w:rPr>
+        <w:t>වේබ් අඩවියක් නිර්මාණයට</w:t>
+      </w:r>
+      <w:r>
+        <w:rPr>
+          <w:cs/>
+          <w:lang w:val="en-US" w:bidi="si-LK"/>
+        </w:rPr>
+        <w:t xml:space="preserve"> අපට</w:t>
+      </w:r>
+      <w:r>
+        <w:rPr>
+          <w:rFonts w:hint="cs"/>
+          <w:cs/>
+          <w:lang w:val="en-US" w:bidi="si-LK"/>
+        </w:rPr>
+        <w:t xml:space="preserve"> ඔබගේ</w:t>
+      </w:r>
+      <w:r>
+        <w:rPr>
+          <w:cs/>
+          <w:lang w:val="en-US" w:bidi="si-LK"/>
+        </w:rPr>
+        <w:t xml:space="preserve"> උදව්</w:t>
+      </w:r>
+      <w:r>
+        <w:rPr>
+          <w:rFonts w:hint="cs"/>
+          <w:cs/>
+          <w:lang w:val="en-US" w:bidi="si-LK"/>
+        </w:rPr>
+        <w:t xml:space="preserve"> අවශ්‍යම මොහෝතයි</w:t>
+      </w:r>
+      <w:r>
+        <w:rPr>
+          <w:cs/>
+          <w:lang w:val="en-US" w:bidi="si-LK"/>
+        </w:rPr>
+        <w:t>! විශ්වාසදායක සේවකයන් සොයා ගැනීම පහසු කර</w:t>
+      </w:r>
+      <w:r>
+        <w:t xml:space="preserve">, </w:t>
+      </w:r>
+      <w:r>
+        <w:rPr>
+          <w:cs/>
+          <w:lang w:val="en-US" w:bidi="si-LK"/>
+        </w:rPr>
+        <w:t>සාධාරණ වැටුපක්</w:t>
+      </w:r>
+      <w:r>
+        <w:rPr>
+          <w:rFonts w:hint="cs"/>
+          <w:cs/>
+          <w:lang w:val="en-US" w:bidi="si-LK"/>
+        </w:rPr>
+        <w:t xml:space="preserve"> හා</w:t>
+      </w:r>
+      <w:r>
+        <w:rPr>
+          <w:cs/>
+          <w:lang w:val="en-US" w:bidi="si-LK"/>
+        </w:rPr>
+        <w:t xml:space="preserve"> ගුණාත්මක සේවාවට ගැලපෙන</w:t>
+      </w:r>
+      <w:r>
+        <w:rPr>
+          <w:rFonts w:hint="cs"/>
+          <w:cs/>
+          <w:lang w:val="en-US" w:bidi="si-LK"/>
+        </w:rPr>
+        <w:t xml:space="preserve"> </w:t>
+      </w:r>
+      <w:r>
+        <w:rPr>
+          <w:cs/>
+          <w:lang w:val="en-US" w:bidi="si-LK"/>
+        </w:rPr>
+        <w:t xml:space="preserve">පරිසරයක් නිර්මාණය කිරීම සඳහා ඔබේ අදහස් </w:t>
+      </w:r>
+      <w:r>
+        <w:rPr>
+          <w:rFonts w:hint="cs"/>
+          <w:cs/>
+          <w:lang w:val="en-US" w:bidi="si-LK"/>
+        </w:rPr>
+        <w:t>යෝජනා අප සමග</w:t>
+      </w:r>
+      <w:r>
+        <w:rPr>
+          <w:cs/>
+          <w:lang w:val="en-US" w:bidi="si-LK"/>
+        </w:rPr>
+        <w:t xml:space="preserve"> බෙදාගන්න. </w:t>
+      </w:r>
+    </w:p>
+    <w:p>
+      <w:pPr>
+        <w:rPr>
+          <w:lang w:val="en-US" w:bidi="si-LK"/>
+        </w:rPr>
+      </w:pPr>
+      <w:r>
+        <w:rPr>
+          <w:rFonts w:hint="cs"/>
+          <w:cs/>
+          <w:lang w:val="en-US" w:bidi="si-LK"/>
+        </w:rPr>
+        <w:t>ස්තූතියි!!!</w:t>
+      </w:r>
+    </w:p>
+    <w:p>
+      <w:pPr>
+        <w:rPr>
+          <w:lang w:val="en-US" w:bidi="si-LK"/>
+        </w:rPr>
+      </w:pPr>
+    </w:p>
+    <w:p>
+      <w:pPr>
+        <w:rPr>
+          <w:lang w:bidi="si-LK"/>
+        </w:rPr>
+      </w:pPr>
+      <w:r>
+        <w:t>Help us build a platform where trust meets quality! Share your thoughts to create a space where finding reliable workers is easy, and fair pay matches quality service. Your input matters!</w:t>
+      </w:r>
+      <w:r>
+        <w:rPr>
+          <w:rFonts w:hint="cs"/>
+          <w:cs/>
+          <w:lang w:bidi="si-LK"/>
+        </w:rPr>
+        <w:t xml:space="preserve"> </w:t>
+      </w:r>
+    </w:p>
+    <w:p>
+      <w:pPr>
+        <w:rPr>
+          <w:lang w:val="en-US" w:bidi="si-LK"/>
+        </w:rPr>
+      </w:pPr>
+      <w:r>
+        <w:rPr>
+          <w:lang w:val="en-US" w:bidi="si-LK"/>
+        </w:rPr>
+        <w:t>Thank You!!!</w:t>
+      </w:r>
+    </w:p>
+    <w:p>
+      <w:pPr>
+        <w:rPr>
+          <w:lang w:val="en-US" w:bidi="si-LK"/>
+        </w:rPr>
+      </w:pPr>
+      <w:r>
+        <w:rPr>
+          <w:lang w:val="en-US" w:bidi="si-LK"/>
+        </w:rPr>
+        <w:t>Click the link:</w:t>
+      </w:r>
+      <w:r>
+        <w:rPr>
           <w:lang w:val="en-US"/>
         </w:rPr>
-      </w:pPr>
-      <w:r>
-        <w:rPr>
-          <w:lang w:val="en-US"/>
-        </w:rPr>
-        <w:tab/>
+        <w:t xml:space="preserve"> </w:t>
       </w:r>
       <w:hyperlink r:id="rId4" w:history="1">
         <w:r>
@@ -33,18 +218,36 @@
             <w:rStyle w:val="Hyperlink"/>
             <w:lang w:val="en-US"/>
           </w:rPr>
-          <w:t>https://forms.gle/yNVMG1E3EPdVwXVa8</w:t>
+          <w:t>https://forms.gle/yNVMG1E3</w:t>
+        </w:r>
+        <w:r>
+          <w:rPr>
+            <w:rStyle w:val="Hyperlink"/>
+            <w:lang w:val="en-US"/>
+          </w:rPr>
+          <w:t>E</w:t>
+        </w:r>
+        <w:r>
+          <w:rPr>
+            <w:rStyle w:val="Hyperlink"/>
+            <w:lang w:val="en-US"/>
+          </w:rPr>
+          <w:t>PdVwXVa8</w:t>
         </w:r>
       </w:hyperlink>
     </w:p>
     <w:p>
       <w:pPr>
         <w:rPr>
+          <w:sz w:val="28"/>
+          <w:szCs w:val="28"/>
           <w:lang w:val="en-US"/>
         </w:rPr>
       </w:pPr>
       <w:r>
         <w:rPr>
+          <w:sz w:val="28"/>
+          <w:szCs w:val="28"/>
           <w:lang w:val="en-US"/>
         </w:rPr>
         <w:t>Employee Feedback Form</w:t>
@@ -53,6 +256,113 @@
     <w:p>
       <w:pPr>
         <w:rPr>
+          <w:lang w:val="en-US" w:bidi="si-LK"/>
+        </w:rPr>
+      </w:pPr>
+      <w:r>
+        <w:rPr>
+          <w:cs/>
+          <w:lang w:val="en-US" w:bidi="si-LK"/>
+        </w:rPr>
+        <w:t>ඔබේ හැකියාවන්ට ගැලපෙන සාධාරණ රැකියා අවස්ථා නිර්මාණය කිරීමට</w:t>
+      </w:r>
+      <w:r>
+        <w:rPr>
+          <w:lang w:val="en-US" w:bidi="si-LK"/>
+        </w:rPr>
+        <w:t xml:space="preserve"> </w:t>
+      </w:r>
+      <w:r>
+        <w:rPr>
+          <w:rFonts w:hint="cs"/>
+          <w:cs/>
+          <w:lang w:val="en-US" w:bidi="si-LK"/>
+        </w:rPr>
+        <w:t>එන්න</w:t>
+      </w:r>
+      <w:r>
+        <w:rPr>
+          <w:cs/>
+          <w:lang w:val="en-US" w:bidi="si-LK"/>
+        </w:rPr>
+        <w:t xml:space="preserve"> අප හා එක්වන්න! සුදුසුකම් සහිත අයගේ රැකියා සෙවීමට සහ කුසලතා ඇති දක්ෂයන්ට වටිනා අවස්ථා ලබාදීම</w:t>
+      </w:r>
+      <w:r>
+        <w:rPr>
+          <w:rFonts w:hint="cs"/>
+          <w:cs/>
+          <w:lang w:val="en-US" w:bidi="si-LK"/>
+        </w:rPr>
+        <w:t xml:space="preserve"> අපගේ අරමුණයි</w:t>
+      </w:r>
+      <w:r>
+        <w:rPr>
+          <w:lang w:val="en-US" w:bidi="si-LK"/>
+        </w:rPr>
+        <w:t>.</w:t>
+      </w:r>
+      <w:r>
+        <w:rPr>
+          <w:cs/>
+          <w:lang w:val="en-US" w:bidi="si-LK"/>
+        </w:rPr>
+        <w:t xml:space="preserve"> </w:t>
+      </w:r>
+      <w:r>
+        <w:rPr>
+          <w:rFonts w:hint="cs"/>
+          <w:cs/>
+          <w:lang w:val="en-US" w:bidi="si-LK"/>
+        </w:rPr>
+        <w:t xml:space="preserve">ඒ සදහා ඔබගේ </w:t>
+      </w:r>
+      <w:r>
+        <w:rPr>
+          <w:cs/>
+          <w:lang w:val="en-US" w:bidi="si-LK"/>
+        </w:rPr>
+        <w:t>අදහස් හා යෝජනා</w:t>
+      </w:r>
+      <w:r>
+        <w:rPr>
+          <w:rFonts w:hint="cs"/>
+          <w:cs/>
+          <w:lang w:val="en-US" w:bidi="si-LK"/>
+        </w:rPr>
+        <w:t xml:space="preserve"> අපට ඉමහත් වටිනාකමක් </w:t>
+      </w:r>
+      <w:r>
+        <w:rPr>
+          <w:cs/>
+          <w:lang w:val="en-US" w:bidi="si-LK"/>
+        </w:rPr>
+        <w:t>ලබාදෙයි</w:t>
+      </w:r>
+      <w:r>
+        <w:rPr>
+          <w:lang w:val="en-US" w:bidi="si-LK"/>
+        </w:rPr>
+        <w:t>!</w:t>
+      </w:r>
+    </w:p>
+    <w:p>
+      <w:pPr>
+        <w:rPr>
+          <w:lang w:val="en-US" w:bidi="si-LK"/>
+        </w:rPr>
+      </w:pPr>
+      <w:r>
+        <w:rPr>
+          <w:rFonts w:hint="cs"/>
+          <w:cs/>
+          <w:lang w:val="en-US" w:bidi="si-LK"/>
+        </w:rPr>
+        <w:t>ස්තූතියි!!!</w:t>
+      </w:r>
+    </w:p>
+    <w:p>
+      <w:pPr>
+        <w:rPr>
           <w:lang w:val="en-US"/>
         </w:rPr>
       </w:pPr>
@@ -60,7 +370,7 @@
         <w:rPr>
           <w:lang w:val="en-US"/>
         </w:rPr>
-        <w:tab/>
+        <w:t xml:space="preserve">Click the link: </w:t>
       </w:r>
       <w:hyperlink r:id="rId5" w:history="1">
         <w:r>
@@ -68,7 +378,28 @@
             <w:rStyle w:val="Hyperlink"/>
             <w:lang w:val="en-US"/>
           </w:rPr>
-          <w:t>https://forms.gle/pF36QG1tjD1L5Jm57</w:t>
+          <w:t>https://forms.gle/pF36QG1tjD</w:t>
+        </w:r>
+        <w:r>
+          <w:rPr>
+            <w:rStyle w:val="Hyperlink"/>
+            <w:lang w:val="en-US"/>
+          </w:rPr>
+          <w:t>1</w:t>
+        </w:r>
+        <w:r>
+          <w:rPr>
+            <w:rStyle w:val="Hyperlink"/>
+            <w:lang w:val="en-US"/>
+          </w:rPr>
+          <w:t>L</w:t>
+        </w:r>
+        <w:r>
+          <w:rPr>
+            <w:rStyle w:val="Hyperlink"/>
+            <w:lang w:val="en-US"/>
+          </w:rPr>
+          <w:t>5Jm57</w:t>
         </w:r>
       </w:hyperlink>
     </w:p>
@@ -692,7 +1023,6 @@
   <w:style w:type="character" w:default="1" w:styleId="DefaultParagraphFont">
     <w:name w:val="Default Paragraph Font"/>
     <w:uiPriority w:val="1"/>
-    <w:semiHidden/>
     <w:unhideWhenUsed/>
   </w:style>
   <w:style w:type="table" w:default="1" w:styleId="TableNormal">
@@ -1027,6 +1357,18 @@
     <w:rPr>
       <w:color w:val="605E5C"/>
       <w:shd w:val="clear" w:color="auto" w:fill="E1DFDD"/>
+    </w:rPr>
+  </w:style>
+  <w:style w:type="character" w:styleId="FollowedHyperlink">
+    <w:name w:val="FollowedHyperlink"/>
+    <w:basedOn w:val="DefaultParagraphFont"/>
+    <w:uiPriority w:val="99"/>
+    <w:semiHidden/>
+    <w:unhideWhenUsed/>
+    <w:rsid w:val="00A20466"/>
+    <w:rPr>
+      <w:color w:val="96607D" w:themeColor="followedHyperlink"/>
+      <w:u w:val="single"/>
     </w:rPr>
   </w:style>
 </w:styles>

</xml_diff>